<commit_message>
FYP report updates. Added in UML Documnetation and class diagram. Class diagram also available in Visual studio and as an image
</commit_message>
<xml_diff>
--- a/FYP Report.docx
+++ b/FYP Report.docx
@@ -97,6 +97,7 @@
                                   <w:dataBinding w:prefixMappings="xmlns:ns0='http://purl.org/dc/elements/1.1/' xmlns:ns1='http://schemas.openxmlformats.org/package/2006/metadata/core-properties' " w:xpath="/ns1:coreProperties[1]/ns0:title[1]" w:storeItemID="{6C3C8BC8-F283-45AE-878A-BAB7291924A1}"/>
                                   <w:text/>
                                 </w:sdtPr>
+                                <w:sdtEndPr/>
                                 <w:sdtContent>
                                   <w:p>
                                     <w:pPr>
@@ -145,6 +146,7 @@
                                     <w:dataBinding w:prefixMappings="xmlns:ns0='http://purl.org/dc/elements/1.1/' xmlns:ns1='http://schemas.openxmlformats.org/package/2006/metadata/core-properties' " w:xpath="/ns1:coreProperties[1]/ns0:subject[1]" w:storeItemID="{6C3C8BC8-F283-45AE-878A-BAB7291924A1}"/>
                                     <w:text/>
                                   </w:sdtPr>
+                                  <w:sdtEndPr/>
                                   <w:sdtContent>
                                     <w:r>
                                       <w:rPr>
@@ -205,6 +207,7 @@
                             <w:dataBinding w:prefixMappings="xmlns:ns0='http://purl.org/dc/elements/1.1/' xmlns:ns1='http://schemas.openxmlformats.org/package/2006/metadata/core-properties' " w:xpath="/ns1:coreProperties[1]/ns0:title[1]" w:storeItemID="{6C3C8BC8-F283-45AE-878A-BAB7291924A1}"/>
                             <w:text/>
                           </w:sdtPr>
+                          <w:sdtEndPr/>
                           <w:sdtContent>
                             <w:p>
                               <w:pPr>
@@ -253,6 +256,7 @@
                               <w:dataBinding w:prefixMappings="xmlns:ns0='http://purl.org/dc/elements/1.1/' xmlns:ns1='http://schemas.openxmlformats.org/package/2006/metadata/core-properties' " w:xpath="/ns1:coreProperties[1]/ns0:subject[1]" w:storeItemID="{6C3C8BC8-F283-45AE-878A-BAB7291924A1}"/>
                               <w:text/>
                             </w:sdtPr>
+                            <w:sdtEndPr/>
                             <w:sdtContent>
                               <w:r>
                                 <w:rPr>
@@ -892,6 +896,7 @@
                                     <w:dataBinding w:prefixMappings="xmlns:ns0='http://schemas.openxmlformats.org/officeDocument/2006/extended-properties' " w:xpath="/ns0:Properties[1]/ns0:Company[1]" w:storeItemID="{6668398D-A668-4E3E-A5EB-62B293D839F1}"/>
                                     <w:text/>
                                   </w:sdtPr>
+                                  <w:sdtEndPr/>
                                   <w:sdtContent>
                                     <w:r>
                                       <w:rPr>
@@ -917,6 +922,7 @@
                                   <w:dataBinding w:prefixMappings="xmlns:ns0='http://purl.org/dc/elements/1.1/' xmlns:ns1='http://schemas.openxmlformats.org/package/2006/metadata/core-properties' " w:xpath="/ns1:coreProperties[1]/ns1:category[1]" w:storeItemID="{6C3C8BC8-F283-45AE-878A-BAB7291924A1}"/>
                                   <w:text/>
                                 </w:sdtPr>
+                                <w:sdtEndPr/>
                                 <w:sdtContent>
                                   <w:p>
                                     <w:pPr>
@@ -987,6 +993,7 @@
                               <w:dataBinding w:prefixMappings="xmlns:ns0='http://schemas.openxmlformats.org/officeDocument/2006/extended-properties' " w:xpath="/ns0:Properties[1]/ns0:Company[1]" w:storeItemID="{6668398D-A668-4E3E-A5EB-62B293D839F1}"/>
                               <w:text/>
                             </w:sdtPr>
+                            <w:sdtEndPr/>
                             <w:sdtContent>
                               <w:r>
                                 <w:rPr>
@@ -1012,6 +1019,7 @@
                             <w:dataBinding w:prefixMappings="xmlns:ns0='http://purl.org/dc/elements/1.1/' xmlns:ns1='http://schemas.openxmlformats.org/package/2006/metadata/core-properties' " w:xpath="/ns1:coreProperties[1]/ns1:category[1]" w:storeItemID="{6C3C8BC8-F283-45AE-878A-BAB7291924A1}"/>
                             <w:text/>
                           </w:sdtPr>
+                          <w:sdtEndPr/>
                           <w:sdtContent>
                             <w:p>
                               <w:pPr>
@@ -1136,6 +1144,13 @@
     </w:sdt>
     <w:sdt>
       <w:sdtPr>
+        <w:rPr>
+          <w:caps w:val="0"/>
+          <w:color w:val="auto"/>
+          <w:spacing w:val="0"/>
+          <w:sz w:val="20"/>
+          <w:szCs w:val="20"/>
+        </w:rPr>
         <w:id w:val="-1551996929"/>
         <w:docPartObj>
           <w:docPartGallery w:val="Table of Contents"/>
@@ -1146,12 +1161,7 @@
         <w:rPr>
           <w:b/>
           <w:bCs/>
-          <w:caps w:val="0"/>
           <w:noProof/>
-          <w:color w:val="auto"/>
-          <w:spacing w:val="0"/>
-          <w:sz w:val="20"/>
-          <w:szCs w:val="20"/>
         </w:rPr>
       </w:sdtEndPr>
       <w:sdtContent>
@@ -1971,7 +1981,25 @@
           <w:sz w:val="22"/>
           <w:szCs w:val="22"/>
         </w:rPr>
-        <w:t>, items, traps) are randomly generated and placed through out the levels to allow the player to progress.</w:t>
+        <w:t xml:space="preserve">, items, traps) are randomly generated and placed </w:t>
+      </w:r>
+      <w:proofErr w:type="spellStart"/>
+      <w:r>
+        <w:rPr>
+          <w:rFonts w:ascii="Arial" w:hAnsi="Arial" w:cs="Arial"/>
+          <w:sz w:val="22"/>
+          <w:szCs w:val="22"/>
+        </w:rPr>
+        <w:t>through out</w:t>
+      </w:r>
+      <w:proofErr w:type="spellEnd"/>
+      <w:r>
+        <w:rPr>
+          <w:rFonts w:ascii="Arial" w:hAnsi="Arial" w:cs="Arial"/>
+          <w:sz w:val="22"/>
+          <w:szCs w:val="22"/>
+        </w:rPr>
+        <w:t xml:space="preserve"> the levels to allow the player to progress.</w:t>
       </w:r>
       <w:r>
         <w:rPr>
@@ -3369,7 +3397,23 @@
           <w:rFonts w:ascii="Arial" w:hAnsi="Arial" w:cs="Arial"/>
           <w:sz w:val="22"/>
         </w:rPr>
-        <w:t xml:space="preserve">Items are a common feature in rogue-like and rogue-lite games, commonly changing how the game works in some way or providing the player with more methods to interact with their surroundings. These items are sometime bought as parts of upgrades (as mentioned above in the UI), whereas other times they are found during actual gameplay and only last until that bout of gameplay is concluded. Either way, they feature in the vast majority of chosen genre of game, and as such are practically a requirement for the project. They are also required </w:t>
+        <w:t>Items are a common feature in rogue-like and rogue-</w:t>
+      </w:r>
+      <w:proofErr w:type="spellStart"/>
+      <w:r>
+        <w:rPr>
+          <w:rFonts w:ascii="Arial" w:hAnsi="Arial" w:cs="Arial"/>
+          <w:sz w:val="22"/>
+        </w:rPr>
+        <w:t>lite</w:t>
+      </w:r>
+      <w:proofErr w:type="spellEnd"/>
+      <w:r>
+        <w:rPr>
+          <w:rFonts w:ascii="Arial" w:hAnsi="Arial" w:cs="Arial"/>
+          <w:sz w:val="22"/>
+        </w:rPr>
+        <w:t xml:space="preserve"> games, commonly changing how the game works in some way or providing the player with more methods to interact with their surroundings. These items are sometime bought as parts of upgrades (as mentioned above in the UI), whereas other times they are found during actual gameplay and only last until that bout of gameplay is concluded. Either way, they feature in the vast majority of chosen genre of game, and as such are practically a requirement for the project. They are also required </w:t>
       </w:r>
       <w:r>
         <w:rPr>
@@ -3862,7 +3906,23 @@
           <w:rFonts w:ascii="Arial" w:hAnsi="Arial" w:cs="Arial"/>
           <w:sz w:val="22"/>
         </w:rPr>
-        <w:t xml:space="preserve"> Initially the textures were loaded all in the main file of the project, and while this worked perfectly fine, it meant passing the textures to any of the created objects that needed them, leading to excessively long and untidy method calls and object creation. This became even more a problem when introducing a level manager, since the textures would fist have to be passed to the level manager and then distributed to the objects, leading to passing a significant amount of textures to the level manager and then re-passing them to the correct object methods.</w:t>
+        <w:t xml:space="preserve"> Initially the textures were loaded all in the main file of the project, and while this worked perfectly fine, it meant passing the textures to any of the created objects that needed them, leading to excessively long and untidy method calls and object creation. This became even more a problem when introducing a level manager, since the textures would </w:t>
+      </w:r>
+      <w:proofErr w:type="spellStart"/>
+      <w:r>
+        <w:rPr>
+          <w:rFonts w:ascii="Arial" w:hAnsi="Arial" w:cs="Arial"/>
+          <w:sz w:val="22"/>
+        </w:rPr>
+        <w:t>fist</w:t>
+      </w:r>
+      <w:proofErr w:type="spellEnd"/>
+      <w:r>
+        <w:rPr>
+          <w:rFonts w:ascii="Arial" w:hAnsi="Arial" w:cs="Arial"/>
+          <w:sz w:val="22"/>
+        </w:rPr>
+        <w:t xml:space="preserve"> have to be passed to the level manager and then distributed to the objects, leading to passing a significant amount of textures to the level manager and then re-passing them to the correct object methods.</w:t>
       </w:r>
       <w:r>
         <w:rPr>
@@ -3883,7 +3943,23 @@
           <w:rFonts w:ascii="Arial" w:hAnsi="Arial" w:cs="Arial"/>
           <w:sz w:val="22"/>
         </w:rPr>
-        <w:t xml:space="preserve">was considered so that passing them would not be required, however this would have lead to loading the texture multiple times when creating multiple instances of the objects, with the enemies for example, leading to a waste of memory and decrease in performance. </w:t>
+        <w:t xml:space="preserve">was considered so that passing them would not be required, however this would have </w:t>
+      </w:r>
+      <w:proofErr w:type="spellStart"/>
+      <w:r>
+        <w:rPr>
+          <w:rFonts w:ascii="Arial" w:hAnsi="Arial" w:cs="Arial"/>
+          <w:sz w:val="22"/>
+        </w:rPr>
+        <w:t>lead</w:t>
+      </w:r>
+      <w:proofErr w:type="spellEnd"/>
+      <w:r>
+        <w:rPr>
+          <w:rFonts w:ascii="Arial" w:hAnsi="Arial" w:cs="Arial"/>
+          <w:sz w:val="22"/>
+        </w:rPr>
+        <w:t xml:space="preserve"> to loading the texture multiple times when creating multiple instances of the objects, with the enemies for example, leading to a waste of memory and decrease in performance. </w:t>
       </w:r>
     </w:p>
     <w:p>
@@ -3965,7 +4041,23 @@
           <w:rFonts w:ascii="Arial" w:hAnsi="Arial" w:cs="Arial"/>
           <w:sz w:val="22"/>
         </w:rPr>
-        <w:t xml:space="preserve"> The textures could be neatly loaded in the texturelaoder, and so long as the textureloader.h file was included, any other file could access and utilise the loaded textures as if they had been loaded in their own file.</w:t>
+        <w:t xml:space="preserve"> The textures could be neatly loaded in the texturelaoder, and so long as the </w:t>
+      </w:r>
+      <w:proofErr w:type="spellStart"/>
+      <w:r>
+        <w:rPr>
+          <w:rFonts w:ascii="Arial" w:hAnsi="Arial" w:cs="Arial"/>
+          <w:sz w:val="22"/>
+        </w:rPr>
+        <w:t>textureloader.h</w:t>
+      </w:r>
+      <w:proofErr w:type="spellEnd"/>
+      <w:r>
+        <w:rPr>
+          <w:rFonts w:ascii="Arial" w:hAnsi="Arial" w:cs="Arial"/>
+          <w:sz w:val="22"/>
+        </w:rPr>
+        <w:t xml:space="preserve"> file was included, any other file could access and utilise the loaded textures as if they had been loaded in their own file.</w:t>
       </w:r>
       <w:r>
         <w:rPr>
@@ -4096,7 +4188,25 @@
           <w:sz w:val="22"/>
           <w:szCs w:val="22"/>
         </w:rPr>
-        <w:t xml:space="preserve"> the various textures for the game in one file upon starting the game so that they could be accessed from this file. This was done using the in built SFML texture objects and their load from file method to take a file path to the relevant image wanted as a texture and then load it and apply it to the texture object. These texture objects could then be used to apply the texture to a SFML rectangle to draw the texture instead of the rectangle shape or used as a sprite by creating a SFML sprite object from them. The loading method can be seen in appendix 4. </w:t>
+        <w:t xml:space="preserve"> the various textures for the game in one file upon starting the game so that they could be accessed from this file. This was done using the </w:t>
+      </w:r>
+      <w:proofErr w:type="spellStart"/>
+      <w:r>
+        <w:rPr>
+          <w:rFonts w:ascii="Arial" w:hAnsi="Arial" w:cs="Arial"/>
+          <w:sz w:val="22"/>
+          <w:szCs w:val="22"/>
+        </w:rPr>
+        <w:t>in</w:t>
+      </w:r>
+      <w:proofErr w:type="spellEnd"/>
+      <w:r>
+        <w:rPr>
+          <w:rFonts w:ascii="Arial" w:hAnsi="Arial" w:cs="Arial"/>
+          <w:sz w:val="22"/>
+          <w:szCs w:val="22"/>
+        </w:rPr>
+        <w:t xml:space="preserve"> built SFML texture objects and their load from file method to take a file path to the relevant image wanted as a texture and then load it and apply it to the texture object. These texture objects could then be used to apply the texture to a SFML rectangle to draw the texture instead of the rectangle shape or used as a sprite by creating a SFML sprite object from them. The loading method can be seen in appendix 4. </w:t>
       </w:r>
     </w:p>
     <w:p>
@@ -4112,18 +4222,34 @@
           <w:sz w:val="22"/>
           <w:szCs w:val="22"/>
         </w:rPr>
-        <w:t>However, this wouldn’t allow other files to access the objects. To achieve this, we had to declare the textureloader.h as an external object</w:t>
-      </w:r>
+        <w:t xml:space="preserve">However, this wouldn’t allow other files to access the objects. To achieve this, we had to declare the </w:t>
+      </w:r>
+      <w:proofErr w:type="spellStart"/>
       <w:r>
         <w:rPr>
           <w:rFonts w:ascii="Arial" w:hAnsi="Arial" w:cs="Arial"/>
           <w:sz w:val="22"/>
           <w:szCs w:val="22"/>
         </w:rPr>
+        <w:t>textureloader.h</w:t>
+      </w:r>
+      <w:proofErr w:type="spellEnd"/>
+      <w:r>
+        <w:rPr>
+          <w:rFonts w:ascii="Arial" w:hAnsi="Arial" w:cs="Arial"/>
+          <w:sz w:val="22"/>
+          <w:szCs w:val="22"/>
+        </w:rPr>
+        <w:t xml:space="preserve"> as an external object</w:t>
+      </w:r>
+      <w:r>
+        <w:rPr>
+          <w:rFonts w:ascii="Arial" w:hAnsi="Arial" w:cs="Arial"/>
+          <w:sz w:val="22"/>
+          <w:szCs w:val="22"/>
+        </w:rPr>
         <w:t>,[see appendix 4],</w:t>
       </w:r>
-      <w:bookmarkStart w:id="9" w:name="_GoBack"/>
-      <w:bookmarkEnd w:id="9"/>
       <w:r>
         <w:rPr>
           <w:rFonts w:ascii="Arial" w:hAnsi="Arial" w:cs="Arial"/>
@@ -4146,14 +4272,32 @@
           <w:sz w:val="22"/>
           <w:szCs w:val="22"/>
         </w:rPr>
-        <w:t xml:space="preserve"> the texture objects, could be accessed by any file in the project so long as the textureloader.h file was included and used to set the texture over the top of the objects rectangle to use the texture instead</w:t>
-      </w:r>
+        <w:t xml:space="preserve"> the texture objects, could be accessed by any file in the project so long as the </w:t>
+      </w:r>
+      <w:proofErr w:type="spellStart"/>
       <w:r>
         <w:rPr>
           <w:rFonts w:ascii="Arial" w:hAnsi="Arial" w:cs="Arial"/>
           <w:sz w:val="22"/>
           <w:szCs w:val="22"/>
         </w:rPr>
+        <w:t>textureloader.h</w:t>
+      </w:r>
+      <w:proofErr w:type="spellEnd"/>
+      <w:r>
+        <w:rPr>
+          <w:rFonts w:ascii="Arial" w:hAnsi="Arial" w:cs="Arial"/>
+          <w:sz w:val="22"/>
+          <w:szCs w:val="22"/>
+        </w:rPr>
+        <w:t xml:space="preserve"> file was included and used to set the texture over the top of the objects rectangle to use the texture instead</w:t>
+      </w:r>
+      <w:r>
+        <w:rPr>
+          <w:rFonts w:ascii="Arial" w:hAnsi="Arial" w:cs="Arial"/>
+          <w:sz w:val="22"/>
+          <w:szCs w:val="22"/>
+        </w:rPr>
         <w:t>.</w:t>
       </w:r>
       <w:r>
@@ -4175,12 +4319,12 @@
       <w:pPr>
         <w:pStyle w:val="Heading1"/>
       </w:pPr>
-      <w:bookmarkStart w:id="10" w:name="_Toc511058822"/>
+      <w:bookmarkStart w:id="9" w:name="_Toc511058822"/>
       <w:r>
         <w:lastRenderedPageBreak/>
         <w:t>Bibliography</w:t>
       </w:r>
-      <w:bookmarkEnd w:id="10"/>
+      <w:bookmarkEnd w:id="9"/>
       <w:r>
         <w:t xml:space="preserve"> </w:t>
       </w:r>
@@ -4202,7 +4346,25 @@
           <w:sz w:val="27"/>
           <w:szCs w:val="27"/>
         </w:rPr>
-        <w:t>[1] Catto, E. (n.d.). </w:t>
+        <w:t xml:space="preserve">[1] </w:t>
+      </w:r>
+      <w:proofErr w:type="spellStart"/>
+      <w:r>
+        <w:rPr>
+          <w:color w:val="000000"/>
+          <w:sz w:val="27"/>
+          <w:szCs w:val="27"/>
+        </w:rPr>
+        <w:t>Catto</w:t>
+      </w:r>
+      <w:proofErr w:type="spellEnd"/>
+      <w:r>
+        <w:rPr>
+          <w:color w:val="000000"/>
+          <w:sz w:val="27"/>
+          <w:szCs w:val="27"/>
+        </w:rPr>
+        <w:t>, E. (n.d.). </w:t>
       </w:r>
       <w:r>
         <w:rPr>
@@ -4402,52 +4564,9 @@
           <w:sz w:val="27"/>
           <w:szCs w:val="27"/>
         </w:rPr>
-        <w:t>TGUI: Texus' Graphical User Interface</w:t>
-      </w:r>
-      <w:r>
-        <w:rPr>
-          <w:color w:val="000000"/>
-          <w:sz w:val="27"/>
-          <w:szCs w:val="27"/>
-        </w:rPr>
-        <w:t>. [online] Available at: https://tgui.eu/.</w:t>
-      </w:r>
-    </w:p>
-    <w:p>
-      <w:pPr>
-        <w:pStyle w:val="NormalWeb"/>
-        <w:spacing w:before="0" w:beforeAutospacing="0" w:after="180" w:afterAutospacing="0"/>
-        <w:ind w:left="450" w:hanging="450"/>
-        <w:rPr>
-          <w:color w:val="000000"/>
-          <w:sz w:val="27"/>
-          <w:szCs w:val="27"/>
-        </w:rPr>
-      </w:pPr>
-      <w:r>
-        <w:rPr>
-          <w:color w:val="000000"/>
-          <w:sz w:val="27"/>
-          <w:szCs w:val="27"/>
-        </w:rPr>
-        <w:t>[7]</w:t>
-      </w:r>
-      <w:r>
-        <w:rPr>
-          <w:color w:val="000000"/>
-          <w:sz w:val="27"/>
-          <w:szCs w:val="27"/>
-        </w:rPr>
-        <w:t xml:space="preserve"> </w:t>
-      </w:r>
-      <w:r>
-        <w:rPr>
-          <w:color w:val="000000"/>
-          <w:sz w:val="27"/>
-          <w:szCs w:val="27"/>
-        </w:rPr>
-        <w:t>King, A. (n.d.). </w:t>
-      </w:r>
+        <w:t xml:space="preserve">TGUI: </w:t>
+      </w:r>
+      <w:proofErr w:type="spellStart"/>
       <w:r>
         <w:rPr>
           <w:i/>
@@ -4456,15 +4575,98 @@
           <w:sz w:val="27"/>
           <w:szCs w:val="27"/>
         </w:rPr>
-        <w:t>The Key Design Elements of Roguelikes</w:t>
-      </w:r>
-      <w:r>
-        <w:rPr>
+        <w:t>Texus</w:t>
+      </w:r>
+      <w:proofErr w:type="spellEnd"/>
+      <w:r>
+        <w:rPr>
+          <w:i/>
+          <w:iCs/>
           <w:color w:val="000000"/>
           <w:sz w:val="27"/>
           <w:szCs w:val="27"/>
         </w:rPr>
-        <w:t>. [online] Game Development Envato Tuts+. Available at: https://gamedevelopment.tutsplus.com/articles/the-key-design-elements-of-roguelikes--cms-23510 [Accessed 9 Apr. 2018].</w:t>
+        <w:t>' Graphical User Interface</w:t>
+      </w:r>
+      <w:r>
+        <w:rPr>
+          <w:color w:val="000000"/>
+          <w:sz w:val="27"/>
+          <w:szCs w:val="27"/>
+        </w:rPr>
+        <w:t>. [online] Available at: https://tgui.eu/.</w:t>
+      </w:r>
+    </w:p>
+    <w:p>
+      <w:pPr>
+        <w:pStyle w:val="NormalWeb"/>
+        <w:spacing w:before="0" w:beforeAutospacing="0" w:after="180" w:afterAutospacing="0"/>
+        <w:ind w:left="450" w:hanging="450"/>
+        <w:rPr>
+          <w:color w:val="000000"/>
+          <w:sz w:val="27"/>
+          <w:szCs w:val="27"/>
+        </w:rPr>
+      </w:pPr>
+      <w:r>
+        <w:rPr>
+          <w:color w:val="000000"/>
+          <w:sz w:val="27"/>
+          <w:szCs w:val="27"/>
+        </w:rPr>
+        <w:t>[7]</w:t>
+      </w:r>
+      <w:r>
+        <w:rPr>
+          <w:color w:val="000000"/>
+          <w:sz w:val="27"/>
+          <w:szCs w:val="27"/>
+        </w:rPr>
+        <w:t xml:space="preserve"> </w:t>
+      </w:r>
+      <w:r>
+        <w:rPr>
+          <w:color w:val="000000"/>
+          <w:sz w:val="27"/>
+          <w:szCs w:val="27"/>
+        </w:rPr>
+        <w:t>King, A. (n.d.). </w:t>
+      </w:r>
+      <w:r>
+        <w:rPr>
+          <w:i/>
+          <w:iCs/>
+          <w:color w:val="000000"/>
+          <w:sz w:val="27"/>
+          <w:szCs w:val="27"/>
+        </w:rPr>
+        <w:t>The Key Design Elements of Roguelikes</w:t>
+      </w:r>
+      <w:r>
+        <w:rPr>
+          <w:color w:val="000000"/>
+          <w:sz w:val="27"/>
+          <w:szCs w:val="27"/>
+        </w:rPr>
+        <w:t xml:space="preserve">. [online] Game Development </w:t>
+      </w:r>
+      <w:proofErr w:type="spellStart"/>
+      <w:r>
+        <w:rPr>
+          <w:color w:val="000000"/>
+          <w:sz w:val="27"/>
+          <w:szCs w:val="27"/>
+        </w:rPr>
+        <w:t>Envato</w:t>
+      </w:r>
+      <w:proofErr w:type="spellEnd"/>
+      <w:r>
+        <w:rPr>
+          <w:color w:val="000000"/>
+          <w:sz w:val="27"/>
+          <w:szCs w:val="27"/>
+        </w:rPr>
+        <w:t xml:space="preserve"> Tuts+. Available at: https://gamedevelopment.tutsplus.com/articles/the-key-design-elements-of-roguelikes--cms-23510 [Accessed 9 Apr. 2018].</w:t>
       </w:r>
     </w:p>
     <w:p>
@@ -4956,9 +5158,967 @@
         <w:t xml:space="preserve"> textures</w:t>
       </w:r>
     </w:p>
+    <w:p>
+      <w:pPr>
+        <w:sectPr>
+          <w:pgSz w:w="11906" w:h="16838"/>
+          <w:pgMar w:top="1440" w:right="1440" w:bottom="1440" w:left="1440" w:header="708" w:footer="708" w:gutter="0"/>
+          <w:pgNumType w:start="0"/>
+          <w:cols w:space="708"/>
+          <w:titlePg/>
+          <w:docGrid w:linePitch="360"/>
+        </w:sectPr>
+      </w:pPr>
+    </w:p>
+    <w:p>
+      <w:pPr>
+        <w:pStyle w:val="Heading2"/>
+      </w:pPr>
+      <w:r>
+        <w:lastRenderedPageBreak/>
+        <w:t>[5] UML Original Idea Diagram</w:t>
+      </w:r>
+    </w:p>
+    <w:p>
+      <w:r>
+        <w:rPr>
+          <w:noProof/>
+        </w:rPr>
+        <w:drawing>
+          <wp:anchor distT="0" distB="0" distL="114300" distR="114300" simplePos="0" relativeHeight="251672576" behindDoc="1" locked="0" layoutInCell="1" allowOverlap="1" wp14:anchorId="1DE57A83" wp14:editId="0A87A41E">
+            <wp:simplePos x="0" y="0"/>
+            <wp:positionH relativeFrom="margin">
+              <wp:posOffset>-590550</wp:posOffset>
+            </wp:positionH>
+            <wp:positionV relativeFrom="paragraph">
+              <wp:posOffset>488315</wp:posOffset>
+            </wp:positionV>
+            <wp:extent cx="14097000" cy="8096250"/>
+            <wp:effectExtent l="0" t="0" r="0" b="0"/>
+            <wp:wrapTight wrapText="bothSides">
+              <wp:wrapPolygon edited="0">
+                <wp:start x="0" y="0"/>
+                <wp:lineTo x="0" y="21549"/>
+                <wp:lineTo x="21571" y="21549"/>
+                <wp:lineTo x="21571" y="0"/>
+                <wp:lineTo x="0" y="0"/>
+              </wp:wrapPolygon>
+            </wp:wrapTight>
+            <wp:docPr id="7" name="Picture 7"/>
+            <wp:cNvGraphicFramePr>
+              <a:graphicFrameLocks xmlns:a="http://schemas.openxmlformats.org/drawingml/2006/main" noChangeAspect="1"/>
+            </wp:cNvGraphicFramePr>
+            <a:graphic xmlns:a="http://schemas.openxmlformats.org/drawingml/2006/main">
+              <a:graphicData uri="http://schemas.openxmlformats.org/drawingml/2006/picture">
+                <pic:pic xmlns:pic="http://schemas.openxmlformats.org/drawingml/2006/picture">
+                  <pic:nvPicPr>
+                    <pic:cNvPr id="0" name="Picture 1"/>
+                    <pic:cNvPicPr>
+                      <a:picLocks noChangeAspect="1" noChangeArrowheads="1"/>
+                    </pic:cNvPicPr>
+                  </pic:nvPicPr>
+                  <pic:blipFill>
+                    <a:blip r:embed="rId14">
+                      <a:extLst>
+                        <a:ext uri="{28A0092B-C50C-407E-A947-70E740481C1C}">
+                          <a14:useLocalDpi xmlns:a14="http://schemas.microsoft.com/office/drawing/2010/main" val="0"/>
+                        </a:ext>
+                      </a:extLst>
+                    </a:blip>
+                    <a:srcRect/>
+                    <a:stretch>
+                      <a:fillRect/>
+                    </a:stretch>
+                  </pic:blipFill>
+                  <pic:spPr bwMode="auto">
+                    <a:xfrm>
+                      <a:off x="0" y="0"/>
+                      <a:ext cx="14097000" cy="8096250"/>
+                    </a:xfrm>
+                    <a:prstGeom prst="rect">
+                      <a:avLst/>
+                    </a:prstGeom>
+                    <a:noFill/>
+                    <a:ln>
+                      <a:noFill/>
+                    </a:ln>
+                  </pic:spPr>
+                </pic:pic>
+              </a:graphicData>
+            </a:graphic>
+            <wp14:sizeRelH relativeFrom="margin">
+              <wp14:pctWidth>0</wp14:pctWidth>
+            </wp14:sizeRelH>
+            <wp14:sizeRelV relativeFrom="margin">
+              <wp14:pctHeight>0</wp14:pctHeight>
+            </wp14:sizeRelV>
+          </wp:anchor>
+        </w:drawing>
+      </w:r>
+      <w:r>
+        <w:t xml:space="preserve">Initial idea of what I believed the basic classes would be </w:t>
+      </w:r>
+    </w:p>
     <w:p/>
+    <w:p>
+      <w:pPr>
+        <w:pStyle w:val="Heading2"/>
+      </w:pPr>
+      <w:r>
+        <w:t>[6] UML Diagram Updated</w:t>
+      </w:r>
+    </w:p>
+    <w:p>
+      <w:r>
+        <w:rPr>
+          <w:noProof/>
+        </w:rPr>
+        <w:drawing>
+          <wp:anchor distT="0" distB="0" distL="114300" distR="114300" simplePos="0" relativeHeight="251673600" behindDoc="1" locked="0" layoutInCell="1" allowOverlap="1" wp14:anchorId="0830C8E2" wp14:editId="60014F51">
+            <wp:simplePos x="0" y="0"/>
+            <wp:positionH relativeFrom="margin">
+              <wp:align>right</wp:align>
+            </wp:positionH>
+            <wp:positionV relativeFrom="paragraph">
+              <wp:posOffset>544830</wp:posOffset>
+            </wp:positionV>
+            <wp:extent cx="13307695" cy="7505700"/>
+            <wp:effectExtent l="0" t="0" r="8255" b="0"/>
+            <wp:wrapTight wrapText="bothSides">
+              <wp:wrapPolygon edited="0">
+                <wp:start x="0" y="0"/>
+                <wp:lineTo x="0" y="21545"/>
+                <wp:lineTo x="21582" y="21545"/>
+                <wp:lineTo x="21582" y="0"/>
+                <wp:lineTo x="0" y="0"/>
+              </wp:wrapPolygon>
+            </wp:wrapTight>
+            <wp:docPr id="13" name="Picture 13"/>
+            <wp:cNvGraphicFramePr>
+              <a:graphicFrameLocks xmlns:a="http://schemas.openxmlformats.org/drawingml/2006/main" noChangeAspect="1"/>
+            </wp:cNvGraphicFramePr>
+            <a:graphic xmlns:a="http://schemas.openxmlformats.org/drawingml/2006/main">
+              <a:graphicData uri="http://schemas.openxmlformats.org/drawingml/2006/picture">
+                <pic:pic xmlns:pic="http://schemas.openxmlformats.org/drawingml/2006/picture">
+                  <pic:nvPicPr>
+                    <pic:cNvPr id="0" name="Picture 2"/>
+                    <pic:cNvPicPr>
+                      <a:picLocks noChangeAspect="1" noChangeArrowheads="1"/>
+                    </pic:cNvPicPr>
+                  </pic:nvPicPr>
+                  <pic:blipFill rotWithShape="1">
+                    <a:blip r:embed="rId15">
+                      <a:extLst>
+                        <a:ext uri="{28A0092B-C50C-407E-A947-70E740481C1C}">
+                          <a14:useLocalDpi xmlns:a14="http://schemas.microsoft.com/office/drawing/2010/main" val="0"/>
+                        </a:ext>
+                      </a:extLst>
+                    </a:blip>
+                    <a:srcRect b="2488"/>
+                    <a:stretch/>
+                  </pic:blipFill>
+                  <pic:spPr bwMode="auto">
+                    <a:xfrm>
+                      <a:off x="0" y="0"/>
+                      <a:ext cx="13307695" cy="7505700"/>
+                    </a:xfrm>
+                    <a:prstGeom prst="rect">
+                      <a:avLst/>
+                    </a:prstGeom>
+                    <a:noFill/>
+                    <a:ln>
+                      <a:noFill/>
+                    </a:ln>
+                    <a:extLst>
+                      <a:ext uri="{53640926-AAD7-44D8-BBD7-CCE9431645EC}">
+                        <a14:shadowObscured xmlns:a14="http://schemas.microsoft.com/office/drawing/2010/main"/>
+                      </a:ext>
+                    </a:extLst>
+                  </pic:spPr>
+                </pic:pic>
+              </a:graphicData>
+            </a:graphic>
+            <wp14:sizeRelH relativeFrom="margin">
+              <wp14:pctWidth>0</wp14:pctWidth>
+            </wp14:sizeRelH>
+            <wp14:sizeRelV relativeFrom="margin">
+              <wp14:pctHeight>0</wp14:pctHeight>
+            </wp14:sizeRelV>
+          </wp:anchor>
+        </w:drawing>
+      </w:r>
+      <w:r>
+        <w:t xml:space="preserve">UML diagram created after coming up with the idea for </w:t>
+      </w:r>
+      <w:proofErr w:type="gramStart"/>
+      <w:r>
+        <w:t>the majority of</w:t>
+      </w:r>
+      <w:proofErr w:type="gramEnd"/>
+      <w:r>
+        <w:t xml:space="preserve"> the content and implementing some of it. General Relations ships (i.e. passing some of the data from one class to another) excluded for clarity </w:t>
+      </w:r>
+      <w:proofErr w:type="spellStart"/>
+      <w:r>
+        <w:t>fo</w:t>
+      </w:r>
+      <w:proofErr w:type="spellEnd"/>
+      <w:r>
+        <w:t xml:space="preserve"> diagram and readability. Functions and variables Excluded for the same reasoning.</w:t>
+      </w:r>
+    </w:p>
+    <w:p/>
+    <w:p>
+      <w:pPr>
+        <w:pStyle w:val="Heading2"/>
+      </w:pPr>
+      <w:r>
+        <w:lastRenderedPageBreak/>
+        <w:t>[7] UML Final</w:t>
+      </w:r>
+    </w:p>
+    <w:p>
+      <w:r>
+        <w:rPr>
+          <w:noProof/>
+        </w:rPr>
+        <w:drawing>
+          <wp:anchor distT="0" distB="0" distL="114300" distR="114300" simplePos="0" relativeHeight="251674624" behindDoc="1" locked="0" layoutInCell="1" allowOverlap="1" wp14:anchorId="3A6F640B" wp14:editId="747298C3">
+            <wp:simplePos x="0" y="0"/>
+            <wp:positionH relativeFrom="margin">
+              <wp:align>right</wp:align>
+            </wp:positionH>
+            <wp:positionV relativeFrom="paragraph">
+              <wp:posOffset>374015</wp:posOffset>
+            </wp:positionV>
+            <wp:extent cx="13277850" cy="7830185"/>
+            <wp:effectExtent l="0" t="0" r="0" b="0"/>
+            <wp:wrapTight wrapText="bothSides">
+              <wp:wrapPolygon edited="0">
+                <wp:start x="0" y="0"/>
+                <wp:lineTo x="0" y="21546"/>
+                <wp:lineTo x="21569" y="21546"/>
+                <wp:lineTo x="21569" y="0"/>
+                <wp:lineTo x="0" y="0"/>
+              </wp:wrapPolygon>
+            </wp:wrapTight>
+            <wp:docPr id="14" name="Picture 14"/>
+            <wp:cNvGraphicFramePr>
+              <a:graphicFrameLocks xmlns:a="http://schemas.openxmlformats.org/drawingml/2006/main" noChangeAspect="1"/>
+            </wp:cNvGraphicFramePr>
+            <a:graphic xmlns:a="http://schemas.openxmlformats.org/drawingml/2006/main">
+              <a:graphicData uri="http://schemas.openxmlformats.org/drawingml/2006/picture">
+                <pic:pic xmlns:pic="http://schemas.openxmlformats.org/drawingml/2006/picture">
+                  <pic:nvPicPr>
+                    <pic:cNvPr id="0" name="Picture 3"/>
+                    <pic:cNvPicPr>
+                      <a:picLocks noChangeAspect="1" noChangeArrowheads="1"/>
+                    </pic:cNvPicPr>
+                  </pic:nvPicPr>
+                  <pic:blipFill>
+                    <a:blip r:embed="rId16">
+                      <a:extLst>
+                        <a:ext uri="{28A0092B-C50C-407E-A947-70E740481C1C}">
+                          <a14:useLocalDpi xmlns:a14="http://schemas.microsoft.com/office/drawing/2010/main" val="0"/>
+                        </a:ext>
+                      </a:extLst>
+                    </a:blip>
+                    <a:srcRect/>
+                    <a:stretch>
+                      <a:fillRect/>
+                    </a:stretch>
+                  </pic:blipFill>
+                  <pic:spPr bwMode="auto">
+                    <a:xfrm>
+                      <a:off x="0" y="0"/>
+                      <a:ext cx="13277850" cy="7830185"/>
+                    </a:xfrm>
+                    <a:prstGeom prst="rect">
+                      <a:avLst/>
+                    </a:prstGeom>
+                    <a:noFill/>
+                    <a:ln>
+                      <a:noFill/>
+                    </a:ln>
+                  </pic:spPr>
+                </pic:pic>
+              </a:graphicData>
+            </a:graphic>
+            <wp14:sizeRelH relativeFrom="margin">
+              <wp14:pctWidth>0</wp14:pctWidth>
+            </wp14:sizeRelH>
+            <wp14:sizeRelV relativeFrom="margin">
+              <wp14:pctHeight>0</wp14:pctHeight>
+            </wp14:sizeRelV>
+          </wp:anchor>
+        </w:drawing>
+      </w:r>
+      <w:r>
+        <w:t xml:space="preserve">UML containing the inheritance and ownership/ usage between </w:t>
+      </w:r>
+      <w:proofErr w:type="gramStart"/>
+      <w:r>
+        <w:t>all of</w:t>
+      </w:r>
+      <w:proofErr w:type="gramEnd"/>
+      <w:r>
+        <w:t xml:space="preserve"> the classes. Again, doesn’t show the general relationships and functions/ variables to maintain clarity and readability.</w:t>
+      </w:r>
+    </w:p>
+    <w:p/>
+    <w:p>
+      <w:pPr>
+        <w:pStyle w:val="Heading2"/>
+      </w:pPr>
+      <w:r>
+        <w:rPr>
+          <w:noProof/>
+        </w:rPr>
+        <w:lastRenderedPageBreak/>
+        <w:drawing>
+          <wp:anchor distT="0" distB="0" distL="114300" distR="114300" simplePos="0" relativeHeight="251675648" behindDoc="1" locked="0" layoutInCell="1" allowOverlap="1" wp14:anchorId="5FA7AE3B" wp14:editId="6AB77260">
+            <wp:simplePos x="0" y="0"/>
+            <wp:positionH relativeFrom="margin">
+              <wp:posOffset>-635</wp:posOffset>
+            </wp:positionH>
+            <wp:positionV relativeFrom="paragraph">
+              <wp:posOffset>314960</wp:posOffset>
+            </wp:positionV>
+            <wp:extent cx="13148310" cy="7590790"/>
+            <wp:effectExtent l="0" t="0" r="0" b="0"/>
+            <wp:wrapTight wrapText="bothSides">
+              <wp:wrapPolygon edited="0">
+                <wp:start x="0" y="0"/>
+                <wp:lineTo x="0" y="21520"/>
+                <wp:lineTo x="21562" y="21520"/>
+                <wp:lineTo x="21562" y="0"/>
+                <wp:lineTo x="0" y="0"/>
+              </wp:wrapPolygon>
+            </wp:wrapTight>
+            <wp:docPr id="19" name="Picture 19"/>
+            <wp:cNvGraphicFramePr>
+              <a:graphicFrameLocks xmlns:a="http://schemas.openxmlformats.org/drawingml/2006/main" noChangeAspect="1"/>
+            </wp:cNvGraphicFramePr>
+            <a:graphic xmlns:a="http://schemas.openxmlformats.org/drawingml/2006/main">
+              <a:graphicData uri="http://schemas.openxmlformats.org/drawingml/2006/picture">
+                <pic:pic xmlns:pic="http://schemas.openxmlformats.org/drawingml/2006/picture">
+                  <pic:nvPicPr>
+                    <pic:cNvPr id="0" name="Picture 7"/>
+                    <pic:cNvPicPr>
+                      <a:picLocks noChangeAspect="1" noChangeArrowheads="1"/>
+                    </pic:cNvPicPr>
+                  </pic:nvPicPr>
+                  <pic:blipFill rotWithShape="1">
+                    <a:blip r:embed="rId17">
+                      <a:extLst>
+                        <a:ext uri="{28A0092B-C50C-407E-A947-70E740481C1C}">
+                          <a14:useLocalDpi xmlns:a14="http://schemas.microsoft.com/office/drawing/2010/main" val="0"/>
+                        </a:ext>
+                      </a:extLst>
+                    </a:blip>
+                    <a:srcRect r="45798" b="77204"/>
+                    <a:stretch/>
+                  </pic:blipFill>
+                  <pic:spPr bwMode="auto">
+                    <a:xfrm>
+                      <a:off x="0" y="0"/>
+                      <a:ext cx="13148310" cy="7590790"/>
+                    </a:xfrm>
+                    <a:prstGeom prst="rect">
+                      <a:avLst/>
+                    </a:prstGeom>
+                    <a:noFill/>
+                    <a:ln>
+                      <a:noFill/>
+                    </a:ln>
+                    <a:extLst>
+                      <a:ext uri="{53640926-AAD7-44D8-BBD7-CCE9431645EC}">
+                        <a14:shadowObscured xmlns:a14="http://schemas.microsoft.com/office/drawing/2010/main"/>
+                      </a:ext>
+                    </a:extLst>
+                  </pic:spPr>
+                </pic:pic>
+              </a:graphicData>
+            </a:graphic>
+            <wp14:sizeRelH relativeFrom="margin">
+              <wp14:pctWidth>0</wp14:pctWidth>
+            </wp14:sizeRelH>
+            <wp14:sizeRelV relativeFrom="margin">
+              <wp14:pctHeight>0</wp14:pctHeight>
+            </wp14:sizeRelV>
+          </wp:anchor>
+        </w:drawing>
+      </w:r>
+      <w:r>
+        <w:t>[8]</w:t>
+      </w:r>
+      <w:r>
+        <w:t>Class Diagram Showing Functions and Variables</w:t>
+      </w:r>
+    </w:p>
+    <w:p/>
+    <w:p/>
+    <w:p/>
+    <w:p>
+      <w:r>
+        <w:rPr>
+          <w:noProof/>
+        </w:rPr>
+        <w:lastRenderedPageBreak/>
+        <w:drawing>
+          <wp:anchor distT="0" distB="0" distL="114300" distR="114300" simplePos="0" relativeHeight="251676672" behindDoc="1" locked="0" layoutInCell="1" allowOverlap="1" wp14:anchorId="0A525409" wp14:editId="7FCE8646">
+            <wp:simplePos x="0" y="0"/>
+            <wp:positionH relativeFrom="column">
+              <wp:posOffset>-488950</wp:posOffset>
+            </wp:positionH>
+            <wp:positionV relativeFrom="paragraph">
+              <wp:posOffset>0</wp:posOffset>
+            </wp:positionV>
+            <wp:extent cx="13621385" cy="9487535"/>
+            <wp:effectExtent l="0" t="0" r="0" b="0"/>
+            <wp:wrapTight wrapText="bothSides">
+              <wp:wrapPolygon edited="0">
+                <wp:start x="0" y="0"/>
+                <wp:lineTo x="0" y="21555"/>
+                <wp:lineTo x="21569" y="21555"/>
+                <wp:lineTo x="21569" y="0"/>
+                <wp:lineTo x="0" y="0"/>
+              </wp:wrapPolygon>
+            </wp:wrapTight>
+            <wp:docPr id="20" name="Picture 20"/>
+            <wp:cNvGraphicFramePr>
+              <a:graphicFrameLocks xmlns:a="http://schemas.openxmlformats.org/drawingml/2006/main" noChangeAspect="1"/>
+            </wp:cNvGraphicFramePr>
+            <a:graphic xmlns:a="http://schemas.openxmlformats.org/drawingml/2006/main">
+              <a:graphicData uri="http://schemas.openxmlformats.org/drawingml/2006/picture">
+                <pic:pic xmlns:pic="http://schemas.openxmlformats.org/drawingml/2006/picture">
+                  <pic:nvPicPr>
+                    <pic:cNvPr id="0" name="Picture 7"/>
+                    <pic:cNvPicPr>
+                      <a:picLocks noChangeAspect="1" noChangeArrowheads="1"/>
+                    </pic:cNvPicPr>
+                  </pic:nvPicPr>
+                  <pic:blipFill rotWithShape="1">
+                    <a:blip r:embed="rId17">
+                      <a:extLst>
+                        <a:ext uri="{28A0092B-C50C-407E-A947-70E740481C1C}">
+                          <a14:useLocalDpi xmlns:a14="http://schemas.microsoft.com/office/drawing/2010/main" val="0"/>
+                        </a:ext>
+                      </a:extLst>
+                    </a:blip>
+                    <a:srcRect l="120" t="22999" r="22143" b="43745"/>
+                    <a:stretch/>
+                  </pic:blipFill>
+                  <pic:spPr bwMode="auto">
+                    <a:xfrm>
+                      <a:off x="0" y="0"/>
+                      <a:ext cx="13621385" cy="9487535"/>
+                    </a:xfrm>
+                    <a:prstGeom prst="rect">
+                      <a:avLst/>
+                    </a:prstGeom>
+                    <a:noFill/>
+                    <a:ln>
+                      <a:noFill/>
+                    </a:ln>
+                    <a:extLst>
+                      <a:ext uri="{53640926-AAD7-44D8-BBD7-CCE9431645EC}">
+                        <a14:shadowObscured xmlns:a14="http://schemas.microsoft.com/office/drawing/2010/main"/>
+                      </a:ext>
+                    </a:extLst>
+                  </pic:spPr>
+                </pic:pic>
+              </a:graphicData>
+            </a:graphic>
+            <wp14:sizeRelH relativeFrom="margin">
+              <wp14:pctWidth>0</wp14:pctWidth>
+            </wp14:sizeRelH>
+            <wp14:sizeRelV relativeFrom="margin">
+              <wp14:pctHeight>0</wp14:pctHeight>
+            </wp14:sizeRelV>
+          </wp:anchor>
+        </w:drawing>
+      </w:r>
+    </w:p>
+    <w:p>
+      <w:r>
+        <w:rPr>
+          <w:noProof/>
+        </w:rPr>
+        <w:lastRenderedPageBreak/>
+        <w:drawing>
+          <wp:anchor distT="0" distB="0" distL="114300" distR="114300" simplePos="0" relativeHeight="251688960" behindDoc="1" locked="0" layoutInCell="1" allowOverlap="1" wp14:anchorId="1FE99E7C" wp14:editId="2FDAEC0A">
+            <wp:simplePos x="0" y="0"/>
+            <wp:positionH relativeFrom="margin">
+              <wp:posOffset>4679827</wp:posOffset>
+            </wp:positionH>
+            <wp:positionV relativeFrom="paragraph">
+              <wp:posOffset>4438006</wp:posOffset>
+            </wp:positionV>
+            <wp:extent cx="982345" cy="4422775"/>
+            <wp:effectExtent l="0" t="0" r="8255" b="0"/>
+            <wp:wrapTight wrapText="bothSides">
+              <wp:wrapPolygon edited="0">
+                <wp:start x="0" y="0"/>
+                <wp:lineTo x="0" y="21491"/>
+                <wp:lineTo x="21363" y="21491"/>
+                <wp:lineTo x="21363" y="0"/>
+                <wp:lineTo x="0" y="0"/>
+              </wp:wrapPolygon>
+            </wp:wrapTight>
+            <wp:docPr id="26" name="Picture 26"/>
+            <wp:cNvGraphicFramePr>
+              <a:graphicFrameLocks xmlns:a="http://schemas.openxmlformats.org/drawingml/2006/main" noChangeAspect="1"/>
+            </wp:cNvGraphicFramePr>
+            <a:graphic xmlns:a="http://schemas.openxmlformats.org/drawingml/2006/main">
+              <a:graphicData uri="http://schemas.openxmlformats.org/drawingml/2006/picture">
+                <pic:pic xmlns:pic="http://schemas.openxmlformats.org/drawingml/2006/picture">
+                  <pic:nvPicPr>
+                    <pic:cNvPr id="0" name="Picture 7"/>
+                    <pic:cNvPicPr>
+                      <a:picLocks noChangeAspect="1" noChangeArrowheads="1"/>
+                    </pic:cNvPicPr>
+                  </pic:nvPicPr>
+                  <pic:blipFill rotWithShape="1">
+                    <a:blip r:embed="rId17">
+                      <a:extLst>
+                        <a:ext uri="{28A0092B-C50C-407E-A947-70E740481C1C}">
+                          <a14:useLocalDpi xmlns:a14="http://schemas.microsoft.com/office/drawing/2010/main" val="0"/>
+                        </a:ext>
+                      </a:extLst>
+                    </a:blip>
+                    <a:srcRect l="8059" t="82042" r="87326" b="8374"/>
+                    <a:stretch/>
+                  </pic:blipFill>
+                  <pic:spPr bwMode="auto">
+                    <a:xfrm>
+                      <a:off x="0" y="0"/>
+                      <a:ext cx="982345" cy="4422775"/>
+                    </a:xfrm>
+                    <a:prstGeom prst="rect">
+                      <a:avLst/>
+                    </a:prstGeom>
+                    <a:noFill/>
+                    <a:ln>
+                      <a:noFill/>
+                    </a:ln>
+                    <a:extLst>
+                      <a:ext uri="{53640926-AAD7-44D8-BBD7-CCE9431645EC}">
+                        <a14:shadowObscured xmlns:a14="http://schemas.microsoft.com/office/drawing/2010/main"/>
+                      </a:ext>
+                    </a:extLst>
+                  </pic:spPr>
+                </pic:pic>
+              </a:graphicData>
+            </a:graphic>
+            <wp14:sizeRelH relativeFrom="margin">
+              <wp14:pctWidth>0</wp14:pctWidth>
+            </wp14:sizeRelH>
+            <wp14:sizeRelV relativeFrom="margin">
+              <wp14:pctHeight>0</wp14:pctHeight>
+            </wp14:sizeRelV>
+          </wp:anchor>
+        </w:drawing>
+      </w:r>
+      <w:r>
+        <w:rPr>
+          <w:noProof/>
+        </w:rPr>
+        <w:drawing>
+          <wp:anchor distT="0" distB="0" distL="114300" distR="114300" simplePos="0" relativeHeight="251691008" behindDoc="1" locked="0" layoutInCell="1" allowOverlap="1" wp14:anchorId="6484CE13" wp14:editId="067890A7">
+            <wp:simplePos x="0" y="0"/>
+            <wp:positionH relativeFrom="margin">
+              <wp:posOffset>3561828</wp:posOffset>
+            </wp:positionH>
+            <wp:positionV relativeFrom="paragraph">
+              <wp:posOffset>4568872</wp:posOffset>
+            </wp:positionV>
+            <wp:extent cx="1172845" cy="4288790"/>
+            <wp:effectExtent l="0" t="0" r="8255" b="0"/>
+            <wp:wrapTight wrapText="bothSides">
+              <wp:wrapPolygon edited="0">
+                <wp:start x="0" y="0"/>
+                <wp:lineTo x="0" y="21491"/>
+                <wp:lineTo x="21401" y="21491"/>
+                <wp:lineTo x="21401" y="0"/>
+                <wp:lineTo x="0" y="0"/>
+              </wp:wrapPolygon>
+            </wp:wrapTight>
+            <wp:docPr id="27" name="Picture 27"/>
+            <wp:cNvGraphicFramePr>
+              <a:graphicFrameLocks xmlns:a="http://schemas.openxmlformats.org/drawingml/2006/main" noChangeAspect="1"/>
+            </wp:cNvGraphicFramePr>
+            <a:graphic xmlns:a="http://schemas.openxmlformats.org/drawingml/2006/main">
+              <a:graphicData uri="http://schemas.openxmlformats.org/drawingml/2006/picture">
+                <pic:pic xmlns:pic="http://schemas.openxmlformats.org/drawingml/2006/picture">
+                  <pic:nvPicPr>
+                    <pic:cNvPr id="0" name="Picture 7"/>
+                    <pic:cNvPicPr>
+                      <a:picLocks noChangeAspect="1" noChangeArrowheads="1"/>
+                    </pic:cNvPicPr>
+                  </pic:nvPicPr>
+                  <pic:blipFill rotWithShape="1">
+                    <a:blip r:embed="rId17">
+                      <a:extLst>
+                        <a:ext uri="{28A0092B-C50C-407E-A947-70E740481C1C}">
+                          <a14:useLocalDpi xmlns:a14="http://schemas.microsoft.com/office/drawing/2010/main" val="0"/>
+                        </a:ext>
+                      </a:extLst>
+                    </a:blip>
+                    <a:srcRect l="8122" t="73727" r="86947" b="17959"/>
+                    <a:stretch/>
+                  </pic:blipFill>
+                  <pic:spPr bwMode="auto">
+                    <a:xfrm>
+                      <a:off x="0" y="0"/>
+                      <a:ext cx="1172845" cy="4288790"/>
+                    </a:xfrm>
+                    <a:prstGeom prst="rect">
+                      <a:avLst/>
+                    </a:prstGeom>
+                    <a:noFill/>
+                    <a:ln>
+                      <a:noFill/>
+                    </a:ln>
+                    <a:extLst>
+                      <a:ext uri="{53640926-AAD7-44D8-BBD7-CCE9431645EC}">
+                        <a14:shadowObscured xmlns:a14="http://schemas.microsoft.com/office/drawing/2010/main"/>
+                      </a:ext>
+                    </a:extLst>
+                  </pic:spPr>
+                </pic:pic>
+              </a:graphicData>
+            </a:graphic>
+            <wp14:sizeRelH relativeFrom="margin">
+              <wp14:pctWidth>0</wp14:pctWidth>
+            </wp14:sizeRelH>
+            <wp14:sizeRelV relativeFrom="margin">
+              <wp14:pctHeight>0</wp14:pctHeight>
+            </wp14:sizeRelV>
+          </wp:anchor>
+        </w:drawing>
+      </w:r>
+      <w:r>
+        <w:rPr>
+          <w:noProof/>
+        </w:rPr>
+        <w:drawing>
+          <wp:anchor distT="0" distB="0" distL="114300" distR="114300" simplePos="0" relativeHeight="251686912" behindDoc="1" locked="0" layoutInCell="1" allowOverlap="1" wp14:anchorId="3844DFF5" wp14:editId="277B572B">
+            <wp:simplePos x="0" y="0"/>
+            <wp:positionH relativeFrom="margin">
+              <wp:posOffset>1609535</wp:posOffset>
+            </wp:positionH>
+            <wp:positionV relativeFrom="paragraph">
+              <wp:posOffset>4434849</wp:posOffset>
+            </wp:positionV>
+            <wp:extent cx="1214120" cy="3777615"/>
+            <wp:effectExtent l="0" t="0" r="5080" b="0"/>
+            <wp:wrapTight wrapText="bothSides">
+              <wp:wrapPolygon edited="0">
+                <wp:start x="0" y="0"/>
+                <wp:lineTo x="0" y="21458"/>
+                <wp:lineTo x="21351" y="21458"/>
+                <wp:lineTo x="21351" y="0"/>
+                <wp:lineTo x="0" y="0"/>
+              </wp:wrapPolygon>
+            </wp:wrapTight>
+            <wp:docPr id="25" name="Picture 25"/>
+            <wp:cNvGraphicFramePr>
+              <a:graphicFrameLocks xmlns:a="http://schemas.openxmlformats.org/drawingml/2006/main" noChangeAspect="1"/>
+            </wp:cNvGraphicFramePr>
+            <a:graphic xmlns:a="http://schemas.openxmlformats.org/drawingml/2006/main">
+              <a:graphicData uri="http://schemas.openxmlformats.org/drawingml/2006/picture">
+                <pic:pic xmlns:pic="http://schemas.openxmlformats.org/drawingml/2006/picture">
+                  <pic:nvPicPr>
+                    <pic:cNvPr id="0" name="Picture 7"/>
+                    <pic:cNvPicPr>
+                      <a:picLocks noChangeAspect="1" noChangeArrowheads="1"/>
+                    </pic:cNvPicPr>
+                  </pic:nvPicPr>
+                  <pic:blipFill rotWithShape="1">
+                    <a:blip r:embed="rId17">
+                      <a:extLst>
+                        <a:ext uri="{28A0092B-C50C-407E-A947-70E740481C1C}">
+                          <a14:useLocalDpi xmlns:a14="http://schemas.microsoft.com/office/drawing/2010/main" val="0"/>
+                        </a:ext>
+                      </a:extLst>
+                    </a:blip>
+                    <a:srcRect l="1585" t="91626" r="92711" b="183"/>
+                    <a:stretch/>
+                  </pic:blipFill>
+                  <pic:spPr bwMode="auto">
+                    <a:xfrm>
+                      <a:off x="0" y="0"/>
+                      <a:ext cx="1214120" cy="3777615"/>
+                    </a:xfrm>
+                    <a:prstGeom prst="rect">
+                      <a:avLst/>
+                    </a:prstGeom>
+                    <a:noFill/>
+                    <a:ln>
+                      <a:noFill/>
+                    </a:ln>
+                    <a:extLst>
+                      <a:ext uri="{53640926-AAD7-44D8-BBD7-CCE9431645EC}">
+                        <a14:shadowObscured xmlns:a14="http://schemas.microsoft.com/office/drawing/2010/main"/>
+                      </a:ext>
+                    </a:extLst>
+                  </pic:spPr>
+                </pic:pic>
+              </a:graphicData>
+            </a:graphic>
+            <wp14:sizeRelH relativeFrom="margin">
+              <wp14:pctWidth>0</wp14:pctWidth>
+            </wp14:sizeRelH>
+            <wp14:sizeRelV relativeFrom="margin">
+              <wp14:pctHeight>0</wp14:pctHeight>
+            </wp14:sizeRelV>
+          </wp:anchor>
+        </w:drawing>
+      </w:r>
+      <w:r>
+        <w:rPr>
+          <w:noProof/>
+        </w:rPr>
+        <w:drawing>
+          <wp:anchor distT="0" distB="0" distL="114300" distR="114300" simplePos="0" relativeHeight="251684864" behindDoc="1" locked="0" layoutInCell="1" allowOverlap="1" wp14:anchorId="462269D2" wp14:editId="2A8509D4">
+            <wp:simplePos x="0" y="0"/>
+            <wp:positionH relativeFrom="margin">
+              <wp:posOffset>463493</wp:posOffset>
+            </wp:positionH>
+            <wp:positionV relativeFrom="paragraph">
+              <wp:posOffset>4437664</wp:posOffset>
+            </wp:positionV>
+            <wp:extent cx="1118870" cy="4422775"/>
+            <wp:effectExtent l="0" t="0" r="5080" b="0"/>
+            <wp:wrapTight wrapText="bothSides">
+              <wp:wrapPolygon edited="0">
+                <wp:start x="0" y="0"/>
+                <wp:lineTo x="0" y="21491"/>
+                <wp:lineTo x="21330" y="21491"/>
+                <wp:lineTo x="21330" y="0"/>
+                <wp:lineTo x="0" y="0"/>
+              </wp:wrapPolygon>
+            </wp:wrapTight>
+            <wp:docPr id="24" name="Picture 24"/>
+            <wp:cNvGraphicFramePr>
+              <a:graphicFrameLocks xmlns:a="http://schemas.openxmlformats.org/drawingml/2006/main" noChangeAspect="1"/>
+            </wp:cNvGraphicFramePr>
+            <a:graphic xmlns:a="http://schemas.openxmlformats.org/drawingml/2006/main">
+              <a:graphicData uri="http://schemas.openxmlformats.org/drawingml/2006/picture">
+                <pic:pic xmlns:pic="http://schemas.openxmlformats.org/drawingml/2006/picture">
+                  <pic:nvPicPr>
+                    <pic:cNvPr id="0" name="Picture 7"/>
+                    <pic:cNvPicPr>
+                      <a:picLocks noChangeAspect="1" noChangeArrowheads="1"/>
+                    </pic:cNvPicPr>
+                  </pic:nvPicPr>
+                  <pic:blipFill rotWithShape="1">
+                    <a:blip r:embed="rId17">
+                      <a:extLst>
+                        <a:ext uri="{28A0092B-C50C-407E-A947-70E740481C1C}">
+                          <a14:useLocalDpi xmlns:a14="http://schemas.microsoft.com/office/drawing/2010/main" val="0"/>
+                        </a:ext>
+                      </a:extLst>
+                    </a:blip>
+                    <a:srcRect l="1585" t="82042" r="93160" b="8374"/>
+                    <a:stretch/>
+                  </pic:blipFill>
+                  <pic:spPr bwMode="auto">
+                    <a:xfrm>
+                      <a:off x="0" y="0"/>
+                      <a:ext cx="1118870" cy="4422775"/>
+                    </a:xfrm>
+                    <a:prstGeom prst="rect">
+                      <a:avLst/>
+                    </a:prstGeom>
+                    <a:noFill/>
+                    <a:ln>
+                      <a:noFill/>
+                    </a:ln>
+                    <a:extLst>
+                      <a:ext uri="{53640926-AAD7-44D8-BBD7-CCE9431645EC}">
+                        <a14:shadowObscured xmlns:a14="http://schemas.microsoft.com/office/drawing/2010/main"/>
+                      </a:ext>
+                    </a:extLst>
+                  </pic:spPr>
+                </pic:pic>
+              </a:graphicData>
+            </a:graphic>
+            <wp14:sizeRelH relativeFrom="margin">
+              <wp14:pctWidth>0</wp14:pctWidth>
+            </wp14:sizeRelH>
+            <wp14:sizeRelV relativeFrom="margin">
+              <wp14:pctHeight>0</wp14:pctHeight>
+            </wp14:sizeRelV>
+          </wp:anchor>
+        </w:drawing>
+      </w:r>
+      <w:r>
+        <w:rPr>
+          <w:noProof/>
+        </w:rPr>
+        <w:drawing>
+          <wp:anchor distT="0" distB="0" distL="114300" distR="114300" simplePos="0" relativeHeight="251680768" behindDoc="1" locked="0" layoutInCell="1" allowOverlap="1" wp14:anchorId="553A4D09" wp14:editId="66523E19">
+            <wp:simplePos x="0" y="0"/>
+            <wp:positionH relativeFrom="margin">
+              <wp:posOffset>-792196</wp:posOffset>
+            </wp:positionH>
+            <wp:positionV relativeFrom="paragraph">
+              <wp:posOffset>4571583</wp:posOffset>
+            </wp:positionV>
+            <wp:extent cx="1241425" cy="4288790"/>
+            <wp:effectExtent l="0" t="0" r="0" b="0"/>
+            <wp:wrapTight wrapText="bothSides">
+              <wp:wrapPolygon edited="0">
+                <wp:start x="0" y="0"/>
+                <wp:lineTo x="0" y="21491"/>
+                <wp:lineTo x="21213" y="21491"/>
+                <wp:lineTo x="21213" y="0"/>
+                <wp:lineTo x="0" y="0"/>
+              </wp:wrapPolygon>
+            </wp:wrapTight>
+            <wp:docPr id="22" name="Picture 22"/>
+            <wp:cNvGraphicFramePr>
+              <a:graphicFrameLocks xmlns:a="http://schemas.openxmlformats.org/drawingml/2006/main" noChangeAspect="1"/>
+            </wp:cNvGraphicFramePr>
+            <a:graphic xmlns:a="http://schemas.openxmlformats.org/drawingml/2006/main">
+              <a:graphicData uri="http://schemas.openxmlformats.org/drawingml/2006/picture">
+                <pic:pic xmlns:pic="http://schemas.openxmlformats.org/drawingml/2006/picture">
+                  <pic:nvPicPr>
+                    <pic:cNvPr id="0" name="Picture 7"/>
+                    <pic:cNvPicPr>
+                      <a:picLocks noChangeAspect="1" noChangeArrowheads="1"/>
+                    </pic:cNvPicPr>
+                  </pic:nvPicPr>
+                  <pic:blipFill rotWithShape="1">
+                    <a:blip r:embed="rId17">
+                      <a:extLst>
+                        <a:ext uri="{28A0092B-C50C-407E-A947-70E740481C1C}">
+                          <a14:useLocalDpi xmlns:a14="http://schemas.microsoft.com/office/drawing/2010/main" val="0"/>
+                        </a:ext>
+                      </a:extLst>
+                    </a:blip>
+                    <a:srcRect l="1585" t="73727" r="93199" b="17959"/>
+                    <a:stretch/>
+                  </pic:blipFill>
+                  <pic:spPr bwMode="auto">
+                    <a:xfrm>
+                      <a:off x="0" y="0"/>
+                      <a:ext cx="1241425" cy="4288790"/>
+                    </a:xfrm>
+                    <a:prstGeom prst="rect">
+                      <a:avLst/>
+                    </a:prstGeom>
+                    <a:noFill/>
+                    <a:ln>
+                      <a:noFill/>
+                    </a:ln>
+                    <a:extLst>
+                      <a:ext uri="{53640926-AAD7-44D8-BBD7-CCE9431645EC}">
+                        <a14:shadowObscured xmlns:a14="http://schemas.microsoft.com/office/drawing/2010/main"/>
+                      </a:ext>
+                    </a:extLst>
+                  </pic:spPr>
+                </pic:pic>
+              </a:graphicData>
+            </a:graphic>
+            <wp14:sizeRelH relativeFrom="margin">
+              <wp14:pctWidth>0</wp14:pctWidth>
+            </wp14:sizeRelH>
+            <wp14:sizeRelV relativeFrom="margin">
+              <wp14:pctHeight>0</wp14:pctHeight>
+            </wp14:sizeRelV>
+          </wp:anchor>
+        </w:drawing>
+      </w:r>
+      <w:r>
+        <w:rPr>
+          <w:noProof/>
+        </w:rPr>
+        <w:drawing>
+          <wp:anchor distT="0" distB="0" distL="114300" distR="114300" simplePos="0" relativeHeight="251678720" behindDoc="1" locked="0" layoutInCell="1" allowOverlap="1" wp14:anchorId="6CDBB006" wp14:editId="627CCB38">
+            <wp:simplePos x="0" y="0"/>
+            <wp:positionH relativeFrom="column">
+              <wp:posOffset>-695325</wp:posOffset>
+            </wp:positionH>
+            <wp:positionV relativeFrom="paragraph">
+              <wp:posOffset>0</wp:posOffset>
+            </wp:positionV>
+            <wp:extent cx="13994765" cy="5000625"/>
+            <wp:effectExtent l="0" t="0" r="0" b="9525"/>
+            <wp:wrapTight wrapText="bothSides">
+              <wp:wrapPolygon edited="0">
+                <wp:start x="0" y="0"/>
+                <wp:lineTo x="0" y="21559"/>
+                <wp:lineTo x="21552" y="21559"/>
+                <wp:lineTo x="21552" y="0"/>
+                <wp:lineTo x="0" y="0"/>
+              </wp:wrapPolygon>
+            </wp:wrapTight>
+            <wp:docPr id="21" name="Picture 21"/>
+            <wp:cNvGraphicFramePr>
+              <a:graphicFrameLocks xmlns:a="http://schemas.openxmlformats.org/drawingml/2006/main" noChangeAspect="1"/>
+            </wp:cNvGraphicFramePr>
+            <a:graphic xmlns:a="http://schemas.openxmlformats.org/drawingml/2006/main">
+              <a:graphicData uri="http://schemas.openxmlformats.org/drawingml/2006/picture">
+                <pic:pic xmlns:pic="http://schemas.openxmlformats.org/drawingml/2006/picture">
+                  <pic:nvPicPr>
+                    <pic:cNvPr id="0" name="Picture 7"/>
+                    <pic:cNvPicPr>
+                      <a:picLocks noChangeAspect="1" noChangeArrowheads="1"/>
+                    </pic:cNvPicPr>
+                  </pic:nvPicPr>
+                  <pic:blipFill rotWithShape="1">
+                    <a:blip r:embed="rId17">
+                      <a:extLst>
+                        <a:ext uri="{28A0092B-C50C-407E-A947-70E740481C1C}">
+                          <a14:useLocalDpi xmlns:a14="http://schemas.microsoft.com/office/drawing/2010/main" val="0"/>
+                        </a:ext>
+                      </a:extLst>
+                    </a:blip>
+                    <a:srcRect l="120" t="54367" r="-482" b="26749"/>
+                    <a:stretch/>
+                  </pic:blipFill>
+                  <pic:spPr bwMode="auto">
+                    <a:xfrm>
+                      <a:off x="0" y="0"/>
+                      <a:ext cx="13994765" cy="5000625"/>
+                    </a:xfrm>
+                    <a:prstGeom prst="rect">
+                      <a:avLst/>
+                    </a:prstGeom>
+                    <a:noFill/>
+                    <a:ln>
+                      <a:noFill/>
+                    </a:ln>
+                    <a:extLst>
+                      <a:ext uri="{53640926-AAD7-44D8-BBD7-CCE9431645EC}">
+                        <a14:shadowObscured xmlns:a14="http://schemas.microsoft.com/office/drawing/2010/main"/>
+                      </a:ext>
+                    </a:extLst>
+                  </pic:spPr>
+                </pic:pic>
+              </a:graphicData>
+            </a:graphic>
+            <wp14:sizeRelH relativeFrom="margin">
+              <wp14:pctWidth>0</wp14:pctWidth>
+            </wp14:sizeRelH>
+            <wp14:sizeRelV relativeFrom="margin">
+              <wp14:pctHeight>0</wp14:pctHeight>
+            </wp14:sizeRelV>
+          </wp:anchor>
+        </w:drawing>
+      </w:r>
+    </w:p>
+    <w:p/>
+    <w:p/>
+    <w:p>
+      <w:bookmarkStart w:id="10" w:name="_GoBack"/>
+      <w:bookmarkEnd w:id="10"/>
+    </w:p>
     <w:sectPr>
-      <w:pgSz w:w="11906" w:h="16838"/>
+      <w:pgSz w:w="23811" w:h="16838" w:orient="landscape" w:code="8"/>
       <w:pgMar w:top="1440" w:right="1440" w:bottom="1440" w:left="1440" w:header="708" w:footer="708" w:gutter="0"/>
       <w:pgNumType w:start="0"/>
       <w:cols w:space="708"/>
@@ -6342,7 +7502,7 @@
 </file>
 
 <file path=customXml/itemProps1.xml><?xml version="1.0" encoding="utf-8"?>
-<ds:datastoreItem xmlns:ds="http://schemas.openxmlformats.org/officeDocument/2006/customXml" ds:itemID="{4597E879-0F26-4675-9F76-C3E6DD54EB1A}">
+<ds:datastoreItem xmlns:ds="http://schemas.openxmlformats.org/officeDocument/2006/customXml" ds:itemID="{6196AE27-6921-411D-A14D-89E19BEA0C6D}">
   <ds:schemaRefs>
     <ds:schemaRef ds:uri="http://schemas.openxmlformats.org/officeDocument/2006/bibliography"/>
   </ds:schemaRefs>

</xml_diff>